<commit_message>
Ergänze Attribute "passwort", "EMail" in Relationenmodell.docx
</commit_message>
<xml_diff>
--- a/Datenbank/Relationenmodell.docx
+++ b/Datenbank/Relationenmodell.docx
@@ -35,16 +35,12 @@
           <w:lang w:val="de-DE"/>
         </w:rPr>
       </w:pPr>
-      <w:bookmarkStart w:id="0" w:name="_GoBack"/>
-      <w:bookmarkEnd w:id="0"/>
     </w:p>
     <w:p>
-      <w:proofErr w:type="gramStart"/>
       <w:r>
         <w:t>User(</w:t>
       </w:r>
       <w:proofErr w:type="spellStart"/>
-      <w:proofErr w:type="gramEnd"/>
       <w:r>
         <w:rPr>
           <w:u w:val="single"/>
@@ -69,131 +65,86 @@
       </w:r>
       <w:proofErr w:type="spellEnd"/>
       <w:r>
+        <w:t xml:space="preserve">, </w:t>
+      </w:r>
+      <w:proofErr w:type="spellStart"/>
+      <w:r>
+        <w:t>passwort</w:t>
+      </w:r>
+      <w:proofErr w:type="spellEnd"/>
+      <w:r>
+        <w:t>, EMail</w:t>
+      </w:r>
+      <w:bookmarkStart w:id="0" w:name="_GoBack"/>
+      <w:bookmarkEnd w:id="0"/>
+      <w:r>
         <w:t>)</w:t>
       </w:r>
     </w:p>
     <w:p/>
     <w:p>
-      <w:pPr>
-        <w:rPr>
-          <w:lang w:val="fr-FR"/>
-        </w:rPr>
-      </w:pPr>
-      <w:proofErr w:type="spellStart"/>
       <w:proofErr w:type="gramStart"/>
       <w:r>
-        <w:rPr>
-          <w:lang w:val="fr-FR"/>
-        </w:rPr>
-        <w:t>Device</w:t>
-      </w:r>
-      <w:proofErr w:type="spellEnd"/>
-      <w:r>
-        <w:rPr>
-          <w:lang w:val="fr-FR"/>
-        </w:rPr>
-        <w:t>(</w:t>
+        <w:t>Device(</w:t>
       </w:r>
       <w:proofErr w:type="spellStart"/>
       <w:proofErr w:type="gramEnd"/>
       <w:r>
         <w:rPr>
           <w:u w:val="single"/>
-          <w:lang w:val="fr-FR"/>
         </w:rPr>
         <w:t>Id_Device</w:t>
       </w:r>
       <w:proofErr w:type="spellEnd"/>
       <w:r>
-        <w:rPr>
-          <w:lang w:val="fr-FR"/>
-        </w:rPr>
         <w:t xml:space="preserve">, Type, </w:t>
       </w:r>
       <w:proofErr w:type="spellStart"/>
       <w:r>
-        <w:rPr>
-          <w:lang w:val="fr-FR"/>
-        </w:rPr>
-        <w:t>Last_Ma</w:t>
-      </w:r>
-      <w:r>
-        <w:rPr>
-          <w:lang w:val="fr-FR"/>
-        </w:rPr>
-        <w:t>intenance</w:t>
-      </w:r>
-      <w:proofErr w:type="spellEnd"/>
-      <w:r>
-        <w:rPr>
-          <w:lang w:val="fr-FR"/>
-        </w:rPr>
+        <w:t>Last_Maintenance</w:t>
+      </w:r>
+      <w:proofErr w:type="spellEnd"/>
+      <w:r>
         <w:t xml:space="preserve">, </w:t>
       </w:r>
       <w:proofErr w:type="spellStart"/>
       <w:r>
-        <w:rPr>
-          <w:lang w:val="fr-FR"/>
-        </w:rPr>
         <w:t>Next_Maintenance</w:t>
       </w:r>
       <w:proofErr w:type="spellEnd"/>
       <w:r>
-        <w:rPr>
-          <w:lang w:val="fr-FR"/>
-        </w:rPr>
         <w:t xml:space="preserve">, </w:t>
       </w:r>
       <w:r>
         <w:rPr>
           <w:rFonts w:cstheme="minorHAnsi"/>
-          <w:lang w:val="fr-FR"/>
         </w:rPr>
         <w:t>↑</w:t>
       </w:r>
       <w:proofErr w:type="spellStart"/>
       <w:r>
-        <w:rPr>
-          <w:lang w:val="fr-FR"/>
-        </w:rPr>
         <w:t>Id_Location</w:t>
       </w:r>
       <w:proofErr w:type="spellEnd"/>
       <w:r>
-        <w:rPr>
-          <w:lang w:val="fr-FR"/>
-        </w:rPr>
         <w:t xml:space="preserve">, </w:t>
       </w:r>
       <w:r>
         <w:rPr>
           <w:rFonts w:cstheme="minorHAnsi"/>
-          <w:lang w:val="fr-FR"/>
         </w:rPr>
         <w:t>↑</w:t>
       </w:r>
       <w:proofErr w:type="spellStart"/>
       <w:r>
-        <w:rPr>
-          <w:lang w:val="fr-FR"/>
-        </w:rPr>
         <w:t>Employee_No</w:t>
       </w:r>
       <w:proofErr w:type="spellEnd"/>
       <w:r>
-        <w:rPr>
-          <w:lang w:val="fr-FR"/>
-        </w:rPr>
         <w:t>)</w:t>
       </w:r>
     </w:p>
-    <w:p>
-      <w:pPr>
-        <w:rPr>
-          <w:lang w:val="fr-FR"/>
-        </w:rPr>
-      </w:pPr>
-    </w:p>
+    <w:p/>
     <w:p>
       <w:proofErr w:type="gramStart"/>
       <w:r>

</xml_diff>